<commit_message>
CriticalSecurity for private members, reflection
</commit_message>
<xml_diff>
--- a/SQL.docx
+++ b/SQL.docx
@@ -326,7 +326,7 @@
             <v:path o:extrusionok="f" gradientshapeok="t" o:connecttype="rect"/>
             <o:lock v:ext="edit" aspectratio="t"/>
           </v:shapetype>
-          <v:shape id="_x0000_i1025" type="#_x0000_t75" style="width:467.3pt;height:413pt">
+          <v:shape id="_x0000_i1025" type="#_x0000_t75" style="width:467.05pt;height:413.2pt">
             <v:imagedata r:id="rId5" o:title="Capture"/>
           </v:shape>
         </w:pict>
@@ -6177,7 +6177,7 @@
           <w:lang w:eastAsia="ru-RU"/>
         </w:rPr>
         <w:pict>
-          <v:shape id="_x0000_i1026" type="#_x0000_t75" style="width:467.3pt;height:73.35pt">
+          <v:shape id="_x0000_i1026" type="#_x0000_t75" style="width:467.7pt;height:73.25pt">
             <v:imagedata r:id="rId6" o:title="Capture"/>
           </v:shape>
         </w:pict>
@@ -7312,7 +7312,7 @@
           <w:szCs w:val="32"/>
         </w:rPr>
         <w:pict>
-          <v:shape id="_x0000_i1027" type="#_x0000_t75" style="width:180pt;height:113.45pt">
+          <v:shape id="_x0000_i1027" type="#_x0000_t75" style="width:180.3pt;height:113.3pt">
             <v:imagedata r:id="rId7" o:title="Capture"/>
           </v:shape>
         </w:pict>
@@ -8739,7 +8739,7 @@
           <w:szCs w:val="32"/>
         </w:rPr>
         <w:pict>
-          <v:shape id="_x0000_i1028" type="#_x0000_t75" style="width:180pt;height:73.35pt">
+          <v:shape id="_x0000_i1028" type="#_x0000_t75" style="width:180.3pt;height:73.25pt">
             <v:imagedata r:id="rId8" o:title="Capture"/>
           </v:shape>
         </w:pict>
@@ -10292,7 +10292,7 @@
           <w:szCs w:val="32"/>
         </w:rPr>
         <w:pict>
-          <v:shape id="_x0000_i1029" type="#_x0000_t75" style="width:253.35pt;height:103.25pt">
+          <v:shape id="_x0000_i1029" type="#_x0000_t75" style="width:253.55pt;height:103.3pt">
             <v:imagedata r:id="rId9" o:title="Capture"/>
           </v:shape>
         </w:pict>
@@ -11357,7 +11357,7 @@
           <w:szCs w:val="32"/>
         </w:rPr>
         <w:pict>
-          <v:shape id="_x0000_i1030" type="#_x0000_t75" style="width:109.35pt;height:76.75pt">
+          <v:shape id="_x0000_i1030" type="#_x0000_t75" style="width:109.55pt;height:77pt">
             <v:imagedata r:id="rId10" o:title="Capture"/>
           </v:shape>
         </w:pict>
@@ -13699,7 +13699,7 @@
           <w:lang w:val="en-US" w:eastAsia="ru-RU"/>
         </w:rPr>
         <w:pict>
-          <v:shape id="_x0000_i1031" type="#_x0000_t75" style="width:108.7pt;height:109.35pt">
+          <v:shape id="_x0000_i1031" type="#_x0000_t75" style="width:108.95pt;height:109.55pt">
             <v:imagedata r:id="rId11" o:title="Capture"/>
           </v:shape>
         </w:pict>
@@ -16628,7 +16628,7 @@
           <w:szCs w:val="32"/>
         </w:rPr>
         <w:pict>
-          <v:shape id="_x0000_i1032" type="#_x0000_t75" style="width:112.1pt;height:179.3pt">
+          <v:shape id="_x0000_i1032" type="#_x0000_t75" style="width:112.05pt;height:179.05pt">
             <v:imagedata r:id="rId12" o:title="Capture"/>
           </v:shape>
         </w:pict>
@@ -16850,7 +16850,7 @@
         </w:rPr>
         <w:lastRenderedPageBreak/>
         <w:pict>
-          <v:shape id="_x0000_i1033" type="#_x0000_t75" style="width:113.45pt;height:81.5pt">
+          <v:shape id="_x0000_i1033" type="#_x0000_t75" style="width:113.3pt;height:81.4pt">
             <v:imagedata r:id="rId13" o:title="Capture"/>
           </v:shape>
         </w:pict>
@@ -17091,7 +17091,7 @@
           <w:szCs w:val="32"/>
         </w:rPr>
         <w:pict>
-          <v:shape id="_x0000_i1034" type="#_x0000_t75" style="width:112.75pt;height:103.9pt">
+          <v:shape id="_x0000_i1034" type="#_x0000_t75" style="width:112.7pt;height:103.95pt">
             <v:imagedata r:id="rId14" o:title="Capture"/>
           </v:shape>
         </w:pict>
@@ -17312,7 +17312,7 @@
           <w:szCs w:val="32"/>
         </w:rPr>
         <w:pict>
-          <v:shape id="_x0000_i1035" type="#_x0000_t75" style="width:112.1pt;height:48.25pt">
+          <v:shape id="_x0000_i1035" type="#_x0000_t75" style="width:112.05pt;height:48.2pt">
             <v:imagedata r:id="rId15" o:title="Capture"/>
           </v:shape>
         </w:pict>
@@ -17533,7 +17533,7 @@
           <w:szCs w:val="32"/>
         </w:rPr>
         <w:pict>
-          <v:shape id="_x0000_i1036" type="#_x0000_t75" style="width:112.75pt;height:66.55pt">
+          <v:shape id="_x0000_i1036" type="#_x0000_t75" style="width:112.7pt;height:66.35pt">
             <v:imagedata r:id="rId16" o:title="Capture"/>
           </v:shape>
         </w:pict>
@@ -24145,7 +24145,7 @@
           <w:szCs w:val="32"/>
           <w:lang w:val="en-US"/>
         </w:rPr>
-        <w:t>In Postgress shell, some common commands:</w:t>
+        <w:t>Some differences between sql and posteSQL:</w:t>
       </w:r>
     </w:p>
     <w:p>
@@ -24169,7 +24169,7 @@
           <w:szCs w:val="32"/>
           <w:lang w:val="en-US"/>
         </w:rPr>
-        <w:t>\l to list all the databases</w:t>
+        <w:t>Sql is a relational database management system where postgres is an object realational database management system meaning that it has features such as table inhreritance and function overloading.</w:t>
       </w:r>
     </w:p>
     <w:p>
@@ -24193,7 +24193,19 @@
           <w:szCs w:val="32"/>
           <w:lang w:val="en-US"/>
         </w:rPr>
-        <w:t>\c or \connect to connect to a database</w:t>
+        <w:lastRenderedPageBreak/>
+        <w:t xml:space="preserve">SqL is licences by microsoft and is not open source however postgres is </w:t>
+      </w:r>
+      <w:bookmarkStart w:id="0" w:name="_GoBack"/>
+      <w:bookmarkEnd w:id="0"/>
+      <w:r>
+        <w:rPr>
+          <w:rFonts w:cstheme="minorHAnsi"/>
+          <w:sz w:val="32"/>
+          <w:szCs w:val="32"/>
+          <w:lang w:val="en-US"/>
+        </w:rPr>
+        <w:t>open source.</w:t>
       </w:r>
     </w:p>
     <w:p>
@@ -24217,7 +24229,7 @@
           <w:szCs w:val="32"/>
           <w:lang w:val="en-US"/>
         </w:rPr>
-        <w:t xml:space="preserve">\dt to list all the tables </w:t>
+        <w:t>In Postgress shell, some common commands:</w:t>
       </w:r>
     </w:p>
     <w:p>
@@ -24241,7 +24253,7 @@
           <w:szCs w:val="32"/>
           <w:lang w:val="en-US"/>
         </w:rPr>
-        <w:t>\d “Stories” to list all the info (column and etc) of a table</w:t>
+        <w:t>\l to list all the databases</w:t>
       </w:r>
     </w:p>
     <w:p>
@@ -24265,7 +24277,78 @@
           <w:szCs w:val="32"/>
           <w:lang w:val="en-US"/>
         </w:rPr>
-        <w:lastRenderedPageBreak/>
+        <w:t>\c or \connect to connect to a database</w:t>
+      </w:r>
+    </w:p>
+    <w:p>
+      <w:pPr>
+        <w:autoSpaceDE w:val="0"/>
+        <w:autoSpaceDN w:val="0"/>
+        <w:adjustRightInd w:val="0"/>
+        <w:spacing w:after="0" w:line="276" w:lineRule="auto"/>
+        <w:jc w:val="both"/>
+        <w:rPr>
+          <w:rFonts w:cstheme="minorHAnsi"/>
+          <w:sz w:val="32"/>
+          <w:szCs w:val="32"/>
+          <w:lang w:val="en-US"/>
+        </w:rPr>
+      </w:pPr>
+      <w:r>
+        <w:rPr>
+          <w:rFonts w:cstheme="minorHAnsi"/>
+          <w:sz w:val="32"/>
+          <w:szCs w:val="32"/>
+          <w:lang w:val="en-US"/>
+        </w:rPr>
+        <w:t xml:space="preserve">\dt to list all the tables </w:t>
+      </w:r>
+    </w:p>
+    <w:p>
+      <w:pPr>
+        <w:autoSpaceDE w:val="0"/>
+        <w:autoSpaceDN w:val="0"/>
+        <w:adjustRightInd w:val="0"/>
+        <w:spacing w:after="0" w:line="276" w:lineRule="auto"/>
+        <w:jc w:val="both"/>
+        <w:rPr>
+          <w:rFonts w:cstheme="minorHAnsi"/>
+          <w:sz w:val="32"/>
+          <w:szCs w:val="32"/>
+          <w:lang w:val="en-US"/>
+        </w:rPr>
+      </w:pPr>
+      <w:r>
+        <w:rPr>
+          <w:rFonts w:cstheme="minorHAnsi"/>
+          <w:sz w:val="32"/>
+          <w:szCs w:val="32"/>
+          <w:lang w:val="en-US"/>
+        </w:rPr>
+        <w:t>\d “Stories” to list all the info (column and etc) of a table</w:t>
+      </w:r>
+    </w:p>
+    <w:p>
+      <w:pPr>
+        <w:autoSpaceDE w:val="0"/>
+        <w:autoSpaceDN w:val="0"/>
+        <w:adjustRightInd w:val="0"/>
+        <w:spacing w:after="0" w:line="276" w:lineRule="auto"/>
+        <w:jc w:val="both"/>
+        <w:rPr>
+          <w:rFonts w:cstheme="minorHAnsi"/>
+          <w:sz w:val="32"/>
+          <w:szCs w:val="32"/>
+          <w:lang w:val="en-US"/>
+        </w:rPr>
+      </w:pPr>
+      <w:r>
+        <w:rPr>
+          <w:rFonts w:cstheme="minorHAnsi"/>
+          <w:sz w:val="32"/>
+          <w:szCs w:val="32"/>
+          <w:lang w:val="en-US"/>
+        </w:rPr>
         <w:t>Select * from “Stories”;</w:t>
       </w:r>
     </w:p>
@@ -24917,6 +25000,7 @@
           <w:szCs w:val="32"/>
           <w:lang w:val="en-US"/>
         </w:rPr>
+        <w:lastRenderedPageBreak/>
         <w:t xml:space="preserve">The </w:t>
       </w:r>
       <w:r>
@@ -25045,7 +25129,6 @@
           <w:noProof/>
           <w:lang w:val="en-US"/>
         </w:rPr>
-        <w:lastRenderedPageBreak/>
         <w:drawing>
           <wp:inline distT="0" distB="0" distL="0" distR="0" wp14:anchorId="78E2B7EF" wp14:editId="2AC31B84">
             <wp:extent cx="7368632" cy="2466975"/>
@@ -25337,6 +25420,7 @@
           <w:szCs w:val="32"/>
           <w:lang w:val="en-US"/>
         </w:rPr>
+        <w:lastRenderedPageBreak/>
         <w:t>2NF</w:t>
       </w:r>
       <w:r>
@@ -25454,17 +25538,7 @@
           <w:szCs w:val="32"/>
           <w:lang w:val="en-US"/>
         </w:rPr>
-        <w:t xml:space="preserve"> Also subject_id makes up one part of the </w:t>
-      </w:r>
-      <w:r>
-        <w:rPr>
-          <w:rFonts w:cstheme="minorHAnsi"/>
-          <w:sz w:val="32"/>
-          <w:szCs w:val="32"/>
-          <w:lang w:val="en-US"/>
-        </w:rPr>
-        <w:lastRenderedPageBreak/>
-        <w:t>primary key and only in this case it is partial dependency. If it didn’t make up any part of the primary key, then it would be transitive dependency.</w:t>
+        <w:t xml:space="preserve"> Also subject_id makes up one part of the primary key and only in this case it is partial dependency. If it didn’t make up any part of the primary key, then it would be transitive dependency.</w:t>
       </w:r>
     </w:p>
     <w:p>
@@ -25704,6 +25778,7 @@
           <w:noProof/>
           <w:lang w:val="en-US"/>
         </w:rPr>
+        <w:lastRenderedPageBreak/>
         <w:drawing>
           <wp:inline distT="0" distB="0" distL="0" distR="0" wp14:anchorId="0B01F45E" wp14:editId="76820AB1">
             <wp:extent cx="6397148" cy="2686050"/>
@@ -25828,7 +25903,6 @@
           <w:noProof/>
           <w:lang w:val="en-US"/>
         </w:rPr>
-        <w:lastRenderedPageBreak/>
         <w:drawing>
           <wp:inline distT="0" distB="0" distL="0" distR="0" wp14:anchorId="59E96824" wp14:editId="6ECB6EFB">
             <wp:extent cx="5561135" cy="1257300"/>
@@ -26108,6 +26182,7 @@
           <w:szCs w:val="32"/>
           <w:lang w:val="en-US"/>
         </w:rPr>
+        <w:lastRenderedPageBreak/>
         <w:t>If a non-key attribute depends on an attribute that is a part of the primary key (aka candidate key) then it is a partial dependency as in the above example with subject</w:t>
       </w:r>
       <w:r>
@@ -26284,17 +26359,7 @@
           <w:szCs w:val="32"/>
           <w:lang w:val="en-US"/>
         </w:rPr>
-        <w:t xml:space="preserve">ACID (atomicity, consistency, isolation, durability) is a set of properties of database transactions intended to guarantee data validity despite errors, power failures, and other mishaps. In the context of databases, </w:t>
-      </w:r>
-      <w:r>
-        <w:rPr>
-          <w:rFonts w:cstheme="minorHAnsi"/>
-          <w:sz w:val="32"/>
-          <w:szCs w:val="32"/>
-          <w:lang w:val="en-US"/>
-        </w:rPr>
-        <w:lastRenderedPageBreak/>
-        <w:t>a sequence of database operations</w:t>
+        <w:t>ACID (atomicity, consistency, isolation, durability) is a set of properties of database transactions intended to guarantee data validity despite errors, power failures, and other mishaps. In the context of databases, a sequence of database operations</w:t>
       </w:r>
       <w:r>
         <w:rPr>
@@ -26502,7 +26567,17 @@
           <w:szCs w:val="32"/>
           <w:lang w:val="en-US"/>
         </w:rPr>
-        <w:t>Isolation ensures that concurrent execution of transactions leaves the database in the same state that would have been obtained if the transactions were executed sequentially.</w:t>
+        <w:t xml:space="preserve">Isolation </w:t>
+      </w:r>
+      <w:r>
+        <w:rPr>
+          <w:rFonts w:cstheme="minorHAnsi"/>
+          <w:sz w:val="32"/>
+          <w:szCs w:val="32"/>
+          <w:lang w:val="en-US"/>
+        </w:rPr>
+        <w:lastRenderedPageBreak/>
+        <w:t>ensures that concurrent execution of transactions leaves the database in the same state that would have been obtained if the transactions were executed sequentially.</w:t>
       </w:r>
     </w:p>
     <w:p>
@@ -26579,20 +26654,8 @@
           <w:szCs w:val="36"/>
           <w:lang w:val="en-US"/>
         </w:rPr>
-        <w:t xml:space="preserve">Char, nchar, varchar, </w:t>
-      </w:r>
-      <w:bookmarkStart w:id="0" w:name="_GoBack"/>
-      <w:r>
-        <w:rPr>
-          <w:rFonts w:cstheme="minorHAnsi"/>
-          <w:b/>
-          <w:sz w:val="36"/>
-          <w:szCs w:val="36"/>
-          <w:lang w:val="en-US"/>
-        </w:rPr>
-        <w:t>nvarchar</w:t>
-      </w:r>
-      <w:bookmarkEnd w:id="0"/>
+        <w:t>Char, nchar, varchar, nvarchar</w:t>
+      </w:r>
     </w:p>
     <w:p>
       <w:pPr>
@@ -26910,7 +26973,6 @@
           <w:bdr w:val="none" w:sz="0" w:space="0" w:color="auto" w:frame="1"/>
           <w:lang w:val="en-US" w:eastAsia="ru-RU"/>
         </w:rPr>
-        <w:lastRenderedPageBreak/>
         <w:t>varchar</w:t>
       </w:r>
       <w:r>
@@ -27080,6 +27142,349 @@
           <w:lang w:val="en-US" w:eastAsia="ru-RU"/>
         </w:rPr>
         <w:t> support.</w:t>
+      </w:r>
+    </w:p>
+    <w:p>
+      <w:pPr>
+        <w:autoSpaceDE w:val="0"/>
+        <w:autoSpaceDN w:val="0"/>
+        <w:adjustRightInd w:val="0"/>
+        <w:spacing w:after="0" w:line="276" w:lineRule="auto"/>
+        <w:jc w:val="center"/>
+        <w:rPr>
+          <w:rFonts w:cstheme="minorHAnsi"/>
+          <w:b/>
+          <w:sz w:val="36"/>
+          <w:szCs w:val="36"/>
+          <w:lang w:val="en-US"/>
+        </w:rPr>
+      </w:pPr>
+    </w:p>
+    <w:p>
+      <w:pPr>
+        <w:autoSpaceDE w:val="0"/>
+        <w:autoSpaceDN w:val="0"/>
+        <w:adjustRightInd w:val="0"/>
+        <w:spacing w:after="0" w:line="276" w:lineRule="auto"/>
+        <w:jc w:val="center"/>
+        <w:rPr>
+          <w:rFonts w:cstheme="minorHAnsi"/>
+          <w:b/>
+          <w:sz w:val="36"/>
+          <w:szCs w:val="36"/>
+          <w:lang w:val="en-US"/>
+        </w:rPr>
+      </w:pPr>
+      <w:r>
+        <w:rPr>
+          <w:rFonts w:cstheme="minorHAnsi"/>
+          <w:b/>
+          <w:sz w:val="36"/>
+          <w:szCs w:val="36"/>
+          <w:lang w:val="en-US"/>
+        </w:rPr>
+        <w:t>Transaction Types</w:t>
+      </w:r>
+    </w:p>
+    <w:p>
+      <w:pPr>
+        <w:shd w:val="clear" w:color="auto" w:fill="FFFFFF"/>
+        <w:spacing w:after="0" w:line="240" w:lineRule="auto"/>
+        <w:jc w:val="both"/>
+        <w:textAlignment w:val="baseline"/>
+        <w:rPr>
+          <w:rFonts w:eastAsia="Times New Roman" w:cstheme="minorHAnsi"/>
+          <w:sz w:val="32"/>
+          <w:szCs w:val="32"/>
+          <w:lang w:val="en-US"/>
+        </w:rPr>
+      </w:pPr>
+      <w:r>
+        <w:rPr>
+          <w:rFonts w:eastAsia="Times New Roman" w:cstheme="minorHAnsi"/>
+          <w:sz w:val="32"/>
+          <w:szCs w:val="32"/>
+          <w:bdr w:val="none" w:sz="0" w:space="0" w:color="auto" w:frame="1"/>
+          <w:lang w:val="en-US"/>
+        </w:rPr>
+        <w:t>The SQL Server Transactions are classified into three types, they are as follows</w:t>
+      </w:r>
+    </w:p>
+    <w:p>
+      <w:pPr>
+        <w:numPr>
+          <w:ilvl w:val="0"/>
+          <w:numId w:val="9"/>
+        </w:numPr>
+        <w:shd w:val="clear" w:color="auto" w:fill="FFFFFF"/>
+        <w:spacing w:after="0" w:line="240" w:lineRule="auto"/>
+        <w:jc w:val="both"/>
+        <w:textAlignment w:val="baseline"/>
+        <w:rPr>
+          <w:rFonts w:eastAsia="Times New Roman" w:cstheme="minorHAnsi"/>
+          <w:sz w:val="32"/>
+          <w:szCs w:val="32"/>
+          <w:lang w:val="en-US"/>
+        </w:rPr>
+      </w:pPr>
+      <w:r>
+        <w:rPr>
+          <w:rFonts w:eastAsia="Times New Roman" w:cstheme="minorHAnsi"/>
+          <w:b/>
+          <w:bCs/>
+          <w:sz w:val="32"/>
+          <w:szCs w:val="32"/>
+          <w:bdr w:val="none" w:sz="0" w:space="0" w:color="auto" w:frame="1"/>
+          <w:lang w:val="en-US"/>
+        </w:rPr>
+        <w:t>Auto Commit Transaction Mode (default)</w:t>
+      </w:r>
+    </w:p>
+    <w:p>
+      <w:pPr>
+        <w:numPr>
+          <w:ilvl w:val="0"/>
+          <w:numId w:val="9"/>
+        </w:numPr>
+        <w:shd w:val="clear" w:color="auto" w:fill="FFFFFF"/>
+        <w:spacing w:after="0" w:line="240" w:lineRule="auto"/>
+        <w:jc w:val="both"/>
+        <w:textAlignment w:val="baseline"/>
+        <w:rPr>
+          <w:rFonts w:eastAsia="Times New Roman" w:cstheme="minorHAnsi"/>
+          <w:sz w:val="32"/>
+          <w:szCs w:val="32"/>
+          <w:lang w:val="en-US"/>
+        </w:rPr>
+      </w:pPr>
+      <w:r>
+        <w:rPr>
+          <w:rFonts w:eastAsia="Times New Roman" w:cstheme="minorHAnsi"/>
+          <w:b/>
+          <w:bCs/>
+          <w:sz w:val="32"/>
+          <w:szCs w:val="32"/>
+          <w:bdr w:val="none" w:sz="0" w:space="0" w:color="auto" w:frame="1"/>
+          <w:lang w:val="en-US"/>
+        </w:rPr>
+        <w:t>Implicit Transaction Mode</w:t>
+      </w:r>
+    </w:p>
+    <w:p>
+      <w:pPr>
+        <w:numPr>
+          <w:ilvl w:val="0"/>
+          <w:numId w:val="9"/>
+        </w:numPr>
+        <w:shd w:val="clear" w:color="auto" w:fill="FFFFFF"/>
+        <w:spacing w:after="0" w:line="240" w:lineRule="auto"/>
+        <w:jc w:val="both"/>
+        <w:textAlignment w:val="baseline"/>
+        <w:rPr>
+          <w:rFonts w:eastAsia="Times New Roman" w:cstheme="minorHAnsi"/>
+          <w:sz w:val="32"/>
+          <w:szCs w:val="32"/>
+          <w:lang w:val="en-US"/>
+        </w:rPr>
+      </w:pPr>
+      <w:r>
+        <w:rPr>
+          <w:rFonts w:eastAsia="Times New Roman" w:cstheme="minorHAnsi"/>
+          <w:b/>
+          <w:bCs/>
+          <w:sz w:val="32"/>
+          <w:szCs w:val="32"/>
+          <w:bdr w:val="none" w:sz="0" w:space="0" w:color="auto" w:frame="1"/>
+          <w:lang w:val="en-US"/>
+        </w:rPr>
+        <w:t>Explicit Transaction Mode</w:t>
+      </w:r>
+    </w:p>
+    <w:p>
+      <w:pPr>
+        <w:autoSpaceDE w:val="0"/>
+        <w:autoSpaceDN w:val="0"/>
+        <w:adjustRightInd w:val="0"/>
+        <w:spacing w:after="0" w:line="276" w:lineRule="auto"/>
+        <w:rPr>
+          <w:rFonts w:cstheme="minorHAnsi"/>
+          <w:sz w:val="32"/>
+          <w:szCs w:val="32"/>
+          <w:lang w:val="en-US"/>
+        </w:rPr>
+      </w:pPr>
+      <w:r>
+        <w:rPr>
+          <w:rFonts w:cstheme="minorHAnsi"/>
+          <w:color w:val="FF0000"/>
+          <w:sz w:val="32"/>
+          <w:szCs w:val="32"/>
+          <w:lang w:val="en-US"/>
+        </w:rPr>
+        <w:t>Auto Commit Transaction Mode in SQL Server</w:t>
+      </w:r>
+      <w:r>
+        <w:rPr>
+          <w:rFonts w:cstheme="minorHAnsi"/>
+          <w:sz w:val="32"/>
+          <w:szCs w:val="32"/>
+          <w:lang w:val="en-US"/>
+        </w:rPr>
+        <w:t xml:space="preserve">: This is the default transaction mode in SQL Server. In this transaction mode, each SQL statement is treated as a separate transaction. In this Transaction Mode, as a developer, we are not responsible for either beginning the transaction (i.e. Begin Transaction) or ending a transaction (i.e. either Commit or Roll Back). Whenever we execute any DML statement, the SQL Server will automatically begin the transaction as well as end the transaction with a Commit or Rollback i.e. if the transaction is completed successfully, it is committed. If the transaction faces any </w:t>
+      </w:r>
+      <w:r>
+        <w:rPr>
+          <w:rFonts w:cstheme="minorHAnsi"/>
+          <w:sz w:val="32"/>
+          <w:szCs w:val="32"/>
+          <w:lang w:val="en-US"/>
+        </w:rPr>
+        <w:lastRenderedPageBreak/>
+        <w:t>error, it is rolled back. So the programmer does not have any control over them.</w:t>
+      </w:r>
+    </w:p>
+    <w:p>
+      <w:pPr>
+        <w:autoSpaceDE w:val="0"/>
+        <w:autoSpaceDN w:val="0"/>
+        <w:adjustRightInd w:val="0"/>
+        <w:spacing w:after="0" w:line="276" w:lineRule="auto"/>
+        <w:rPr>
+          <w:rFonts w:cstheme="minorHAnsi"/>
+          <w:sz w:val="32"/>
+          <w:szCs w:val="32"/>
+          <w:lang w:val="en-US"/>
+        </w:rPr>
+      </w:pPr>
+      <w:r>
+        <w:rPr>
+          <w:rFonts w:cstheme="minorHAnsi"/>
+          <w:color w:val="FF0000"/>
+          <w:sz w:val="32"/>
+          <w:szCs w:val="32"/>
+          <w:lang w:val="en-US"/>
+        </w:rPr>
+        <w:t>Implicit Transaction Mode in SQL Server</w:t>
+      </w:r>
+      <w:r>
+        <w:rPr>
+          <w:rFonts w:cstheme="minorHAnsi"/>
+          <w:sz w:val="32"/>
+          <w:szCs w:val="32"/>
+          <w:lang w:val="en-US"/>
+        </w:rPr>
+        <w:t>: In the Implicit mode of transaction, the SQL Server is responsible for beginning the transaction implicitly before the execution of any DML statement and the developers are responsible to end the transaction with a commit or rollback. Once the transaction is ended ie. once the developer executes either the commit or rollback command, then automatically a new transaction will start by SQL Server. That means, in the case of implicit mode, a new transaction will start automatically by SQL Server after the current transaction is committed or rolled back by the programmer. In order to use implicit transaction mode in SQL Server, first, we need to set the implicit transaction mode to ON using the SET IMPLICIT_TRANSACTIONS statement.</w:t>
+      </w:r>
+    </w:p>
+    <w:p>
+      <w:pPr>
+        <w:autoSpaceDE w:val="0"/>
+        <w:autoSpaceDN w:val="0"/>
+        <w:adjustRightInd w:val="0"/>
+        <w:spacing w:after="0" w:line="276" w:lineRule="auto"/>
+        <w:rPr>
+          <w:rFonts w:cstheme="minorHAnsi"/>
+          <w:sz w:val="32"/>
+          <w:szCs w:val="32"/>
+          <w:lang w:val="en-US"/>
+        </w:rPr>
+      </w:pPr>
+      <w:r>
+        <w:rPr>
+          <w:rFonts w:cstheme="minorHAnsi"/>
+          <w:sz w:val="32"/>
+          <w:szCs w:val="32"/>
+          <w:lang w:val="en-US"/>
+        </w:rPr>
+        <w:t>In SQL Server, an implicit transaction is when a new transaction is implicitly started when the prior transaction completes, but each transaction is explicitly completed with a COMMIT or ROLLBACK statement. This is not to be confused with autocommit mode, where the transaction is started and ended implicitly.</w:t>
+      </w:r>
+    </w:p>
+    <w:p>
+      <w:pPr>
+        <w:autoSpaceDE w:val="0"/>
+        <w:autoSpaceDN w:val="0"/>
+        <w:adjustRightInd w:val="0"/>
+        <w:spacing w:after="0" w:line="276" w:lineRule="auto"/>
+        <w:rPr>
+          <w:rFonts w:cstheme="minorHAnsi"/>
+          <w:sz w:val="32"/>
+          <w:szCs w:val="32"/>
+          <w:lang w:val="en-US"/>
+        </w:rPr>
+      </w:pPr>
+      <w:r>
+        <w:rPr>
+          <w:rFonts w:cstheme="minorHAnsi"/>
+          <w:color w:val="FF0000"/>
+          <w:sz w:val="32"/>
+          <w:szCs w:val="32"/>
+          <w:lang w:val="en-US"/>
+        </w:rPr>
+        <w:t xml:space="preserve">Explicit Transaction Mode in SQL Server: </w:t>
+      </w:r>
+      <w:r>
+        <w:rPr>
+          <w:rFonts w:cstheme="minorHAnsi"/>
+          <w:sz w:val="32"/>
+          <w:szCs w:val="32"/>
+          <w:lang w:val="en-US"/>
+        </w:rPr>
+        <w:t>In the Explicit mode of transaction, the developer is only responsible for beginning the transaction as well as ending the transaction. In other words, we can say that the transactions that have a START and END explicitly written by the programmer are called explicit transactions.</w:t>
+      </w:r>
+    </w:p>
+    <w:p>
+      <w:pPr>
+        <w:autoSpaceDE w:val="0"/>
+        <w:autoSpaceDN w:val="0"/>
+        <w:adjustRightInd w:val="0"/>
+        <w:spacing w:after="0" w:line="276" w:lineRule="auto"/>
+        <w:rPr>
+          <w:rFonts w:cstheme="minorHAnsi"/>
+          <w:sz w:val="32"/>
+          <w:szCs w:val="32"/>
+          <w:lang w:val="en-US"/>
+        </w:rPr>
+      </w:pPr>
+      <w:r>
+        <w:rPr>
+          <w:noProof/>
+          <w:lang w:val="en-US"/>
+        </w:rPr>
+        <w:drawing>
+          <wp:inline distT="0" distB="0" distL="0" distR="0" wp14:anchorId="73272CF0" wp14:editId="4360FCAD">
+            <wp:extent cx="6257677" cy="2321795"/>
+            <wp:effectExtent l="0" t="0" r="0" b="2540"/>
+            <wp:docPr id="7" name="Picture 7"/>
+            <wp:cNvGraphicFramePr>
+              <a:graphicFrameLocks xmlns:a="http://schemas.openxmlformats.org/drawingml/2006/main" noChangeAspect="1"/>
+            </wp:cNvGraphicFramePr>
+            <a:graphic xmlns:a="http://schemas.openxmlformats.org/drawingml/2006/main">
+              <a:graphicData uri="http://schemas.openxmlformats.org/drawingml/2006/picture">
+                <pic:pic xmlns:pic="http://schemas.openxmlformats.org/drawingml/2006/picture">
+                  <pic:nvPicPr>
+                    <pic:cNvPr id="1" name=""/>
+                    <pic:cNvPicPr/>
+                  </pic:nvPicPr>
+                  <pic:blipFill>
+                    <a:blip r:embed="rId23"/>
+                    <a:stretch>
+                      <a:fillRect/>
+                    </a:stretch>
+                  </pic:blipFill>
+                  <pic:spPr>
+                    <a:xfrm>
+                      <a:off x="0" y="0"/>
+                      <a:ext cx="6272141" cy="2327162"/>
+                    </a:xfrm>
+                    <a:prstGeom prst="rect">
+                      <a:avLst/>
+                    </a:prstGeom>
+                  </pic:spPr>
+                </pic:pic>
+              </a:graphicData>
+            </a:graphic>
+          </wp:inline>
+        </w:drawing>
       </w:r>
     </w:p>
     <w:p>
@@ -27109,6 +27514,119 @@
 <file path=word/numbering.xml><?xml version="1.0" encoding="utf-8"?>
 <w:numbering xmlns:wpc="http://schemas.microsoft.com/office/word/2010/wordprocessingCanvas" xmlns:cx="http://schemas.microsoft.com/office/drawing/2014/chartex" xmlns:mc="http://schemas.openxmlformats.org/markup-compatibility/2006" xmlns:o="urn:schemas-microsoft-com:office:office" xmlns:r="http://schemas.openxmlformats.org/officeDocument/2006/relationships" xmlns:m="http://schemas.openxmlformats.org/officeDocument/2006/math" xmlns:v="urn:schemas-microsoft-com:vml" xmlns:wp14="http://schemas.microsoft.com/office/word/2010/wordprocessingDrawing" xmlns:wp="http://schemas.openxmlformats.org/drawingml/2006/wordprocessingDrawing" xmlns:w10="urn:schemas-microsoft-com:office:word" xmlns:w="http://schemas.openxmlformats.org/wordprocessingml/2006/main" xmlns:w14="http://schemas.microsoft.com/office/word/2010/wordml" xmlns:w15="http://schemas.microsoft.com/office/word/2012/wordml" xmlns:w16se="http://schemas.microsoft.com/office/word/2015/wordml/symex" xmlns:wpg="http://schemas.microsoft.com/office/word/2010/wordprocessingGroup" xmlns:wpi="http://schemas.microsoft.com/office/word/2010/wordprocessingInk" xmlns:wne="http://schemas.microsoft.com/office/word/2006/wordml" xmlns:wps="http://schemas.microsoft.com/office/word/2010/wordprocessingShape" mc:Ignorable="w14 w15 w16se wp14">
   <w:abstractNum w:abstractNumId="0" w15:restartNumberingAfterBreak="0">
+    <w:nsid w:val="0D2027F1"/>
+    <w:multiLevelType w:val="multilevel"/>
+    <w:tmpl w:val="24E0FC0A"/>
+    <w:lvl w:ilvl="0">
+      <w:start w:val="1"/>
+      <w:numFmt w:val="decimal"/>
+      <w:lvlText w:val="%1."/>
+      <w:lvlJc w:val="left"/>
+      <w:pPr>
+        <w:tabs>
+          <w:tab w:val="num" w:pos="720"/>
+        </w:tabs>
+        <w:ind w:left="720" w:hanging="360"/>
+      </w:pPr>
+    </w:lvl>
+    <w:lvl w:ilvl="1" w:tentative="1">
+      <w:start w:val="1"/>
+      <w:numFmt w:val="decimal"/>
+      <w:lvlText w:val="%2."/>
+      <w:lvlJc w:val="left"/>
+      <w:pPr>
+        <w:tabs>
+          <w:tab w:val="num" w:pos="1440"/>
+        </w:tabs>
+        <w:ind w:left="1440" w:hanging="360"/>
+      </w:pPr>
+    </w:lvl>
+    <w:lvl w:ilvl="2" w:tentative="1">
+      <w:start w:val="1"/>
+      <w:numFmt w:val="decimal"/>
+      <w:lvlText w:val="%3."/>
+      <w:lvlJc w:val="left"/>
+      <w:pPr>
+        <w:tabs>
+          <w:tab w:val="num" w:pos="2160"/>
+        </w:tabs>
+        <w:ind w:left="2160" w:hanging="360"/>
+      </w:pPr>
+    </w:lvl>
+    <w:lvl w:ilvl="3" w:tentative="1">
+      <w:start w:val="1"/>
+      <w:numFmt w:val="decimal"/>
+      <w:lvlText w:val="%4."/>
+      <w:lvlJc w:val="left"/>
+      <w:pPr>
+        <w:tabs>
+          <w:tab w:val="num" w:pos="2880"/>
+        </w:tabs>
+        <w:ind w:left="2880" w:hanging="360"/>
+      </w:pPr>
+    </w:lvl>
+    <w:lvl w:ilvl="4" w:tentative="1">
+      <w:start w:val="1"/>
+      <w:numFmt w:val="decimal"/>
+      <w:lvlText w:val="%5."/>
+      <w:lvlJc w:val="left"/>
+      <w:pPr>
+        <w:tabs>
+          <w:tab w:val="num" w:pos="3600"/>
+        </w:tabs>
+        <w:ind w:left="3600" w:hanging="360"/>
+      </w:pPr>
+    </w:lvl>
+    <w:lvl w:ilvl="5" w:tentative="1">
+      <w:start w:val="1"/>
+      <w:numFmt w:val="decimal"/>
+      <w:lvlText w:val="%6."/>
+      <w:lvlJc w:val="left"/>
+      <w:pPr>
+        <w:tabs>
+          <w:tab w:val="num" w:pos="4320"/>
+        </w:tabs>
+        <w:ind w:left="4320" w:hanging="360"/>
+      </w:pPr>
+    </w:lvl>
+    <w:lvl w:ilvl="6" w:tentative="1">
+      <w:start w:val="1"/>
+      <w:numFmt w:val="decimal"/>
+      <w:lvlText w:val="%7."/>
+      <w:lvlJc w:val="left"/>
+      <w:pPr>
+        <w:tabs>
+          <w:tab w:val="num" w:pos="5040"/>
+        </w:tabs>
+        <w:ind w:left="5040" w:hanging="360"/>
+      </w:pPr>
+    </w:lvl>
+    <w:lvl w:ilvl="7" w:tentative="1">
+      <w:start w:val="1"/>
+      <w:numFmt w:val="decimal"/>
+      <w:lvlText w:val="%8."/>
+      <w:lvlJc w:val="left"/>
+      <w:pPr>
+        <w:tabs>
+          <w:tab w:val="num" w:pos="5760"/>
+        </w:tabs>
+        <w:ind w:left="5760" w:hanging="360"/>
+      </w:pPr>
+    </w:lvl>
+    <w:lvl w:ilvl="8" w:tentative="1">
+      <w:start w:val="1"/>
+      <w:numFmt w:val="decimal"/>
+      <w:lvlText w:val="%9."/>
+      <w:lvlJc w:val="left"/>
+      <w:pPr>
+        <w:tabs>
+          <w:tab w:val="num" w:pos="6480"/>
+        </w:tabs>
+        <w:ind w:left="6480" w:hanging="360"/>
+      </w:pPr>
+    </w:lvl>
+  </w:abstractNum>
+  <w:abstractNum w:abstractNumId="1" w15:restartNumberingAfterBreak="0">
     <w:nsid w:val="0F985CF7"/>
     <w:multiLevelType w:val="multilevel"/>
     <w:tmpl w:val="835284D2"/>
@@ -27257,7 +27775,7 @@
       </w:rPr>
     </w:lvl>
   </w:abstractNum>
-  <w:abstractNum w:abstractNumId="1" w15:restartNumberingAfterBreak="0">
+  <w:abstractNum w:abstractNumId="2" w15:restartNumberingAfterBreak="0">
     <w:nsid w:val="1F8E44A8"/>
     <w:multiLevelType w:val="multilevel"/>
     <w:tmpl w:val="39F24284"/>
@@ -27370,7 +27888,7 @@
       </w:pPr>
     </w:lvl>
   </w:abstractNum>
-  <w:abstractNum w:abstractNumId="2" w15:restartNumberingAfterBreak="0">
+  <w:abstractNum w:abstractNumId="3" w15:restartNumberingAfterBreak="0">
     <w:nsid w:val="43AD7888"/>
     <w:multiLevelType w:val="hybridMultilevel"/>
     <w:tmpl w:val="D368F7EA"/>
@@ -27484,7 +28002,7 @@
       </w:rPr>
     </w:lvl>
   </w:abstractNum>
-  <w:abstractNum w:abstractNumId="3" w15:restartNumberingAfterBreak="0">
+  <w:abstractNum w:abstractNumId="4" w15:restartNumberingAfterBreak="0">
     <w:nsid w:val="484C45CE"/>
     <w:multiLevelType w:val="hybridMultilevel"/>
     <w:tmpl w:val="2BBC1866"/>
@@ -27596,7 +28114,7 @@
       </w:rPr>
     </w:lvl>
   </w:abstractNum>
-  <w:abstractNum w:abstractNumId="4" w15:restartNumberingAfterBreak="0">
+  <w:abstractNum w:abstractNumId="5" w15:restartNumberingAfterBreak="0">
     <w:nsid w:val="61EF509E"/>
     <w:multiLevelType w:val="hybridMultilevel"/>
     <w:tmpl w:val="EA987EF0"/>
@@ -27709,7 +28227,7 @@
       </w:rPr>
     </w:lvl>
   </w:abstractNum>
-  <w:abstractNum w:abstractNumId="5" w15:restartNumberingAfterBreak="0">
+  <w:abstractNum w:abstractNumId="6" w15:restartNumberingAfterBreak="0">
     <w:nsid w:val="70B070DA"/>
     <w:multiLevelType w:val="multilevel"/>
     <w:tmpl w:val="3228AAEC"/>
@@ -27822,7 +28340,7 @@
       </w:pPr>
     </w:lvl>
   </w:abstractNum>
-  <w:abstractNum w:abstractNumId="6" w15:restartNumberingAfterBreak="0">
+  <w:abstractNum w:abstractNumId="7" w15:restartNumberingAfterBreak="0">
     <w:nsid w:val="710F137B"/>
     <w:multiLevelType w:val="multilevel"/>
     <w:tmpl w:val="08CCC32A"/>
@@ -27971,7 +28489,7 @@
       </w:rPr>
     </w:lvl>
   </w:abstractNum>
-  <w:abstractNum w:abstractNumId="7" w15:restartNumberingAfterBreak="0">
+  <w:abstractNum w:abstractNumId="8" w15:restartNumberingAfterBreak="0">
     <w:nsid w:val="7215576E"/>
     <w:multiLevelType w:val="multilevel"/>
     <w:tmpl w:val="D53296EC"/>
@@ -28085,28 +28603,31 @@
     </w:lvl>
   </w:abstractNum>
   <w:num w:numId="1">
-    <w:abstractNumId w:val="0"/>
+    <w:abstractNumId w:val="1"/>
   </w:num>
   <w:num w:numId="2">
+    <w:abstractNumId w:val="4"/>
+  </w:num>
+  <w:num w:numId="3">
     <w:abstractNumId w:val="3"/>
   </w:num>
-  <w:num w:numId="3">
+  <w:num w:numId="4">
     <w:abstractNumId w:val="2"/>
   </w:num>
-  <w:num w:numId="4">
-    <w:abstractNumId w:val="1"/>
+  <w:num w:numId="5">
+    <w:abstractNumId w:val="8"/>
   </w:num>
-  <w:num w:numId="5">
+  <w:num w:numId="6">
+    <w:abstractNumId w:val="6"/>
+  </w:num>
+  <w:num w:numId="7">
+    <w:abstractNumId w:val="5"/>
+  </w:num>
+  <w:num w:numId="8">
     <w:abstractNumId w:val="7"/>
   </w:num>
-  <w:num w:numId="6">
-    <w:abstractNumId w:val="5"/>
-  </w:num>
-  <w:num w:numId="7">
-    <w:abstractNumId w:val="4"/>
-  </w:num>
-  <w:num w:numId="8">
-    <w:abstractNumId w:val="6"/>
+  <w:num w:numId="9">
+    <w:abstractNumId w:val="0"/>
   </w:num>
 </w:numbering>
 </file>

</xml_diff>

<commit_message>
More on db locking
</commit_message>
<xml_diff>
--- a/SQL.docx
+++ b/SQL.docx
@@ -1,6 +1,6 @@
 
 <file path=word/document.xml><?xml version="1.0" encoding="utf-8"?>
-<w:document xmlns:wpc="http://schemas.microsoft.com/office/word/2010/wordprocessingCanvas" xmlns:cx="http://schemas.microsoft.com/office/drawing/2014/chartex" xmlns:cx1="http://schemas.microsoft.com/office/drawing/2015/9/8/chartex" xmlns:cx2="http://schemas.microsoft.com/office/drawing/2015/10/21/chartex" xmlns:cx3="http://schemas.microsoft.com/office/drawing/2016/5/9/chartex" xmlns:cx4="http://schemas.microsoft.com/office/drawing/2016/5/10/chartex" xmlns:cx5="http://schemas.microsoft.com/office/drawing/2016/5/11/chartex" xmlns:cx6="http://schemas.microsoft.com/office/drawing/2016/5/12/chartex" xmlns:cx7="http://schemas.microsoft.com/office/drawing/2016/5/13/chartex" xmlns:cx8="http://schemas.microsoft.com/office/drawing/2016/5/14/chartex" xmlns:mc="http://schemas.openxmlformats.org/markup-compatibility/2006" xmlns:aink="http://schemas.microsoft.com/office/drawing/2016/ink" xmlns:am3d="http://schemas.microsoft.com/office/drawing/2017/model3d" xmlns:o="urn:schemas-microsoft-com:office:office" xmlns:r="http://schemas.openxmlformats.org/officeDocument/2006/relationships" xmlns:m="http://schemas.openxmlformats.org/officeDocument/2006/math" xmlns:v="urn:schemas-microsoft-com:vml" xmlns:wp14="http://schemas.microsoft.com/office/word/2010/wordprocessingDrawing" xmlns:wp="http://schemas.openxmlformats.org/drawingml/2006/wordprocessingDrawing" xmlns:w10="urn:schemas-microsoft-com:office:word" xmlns:w="http://schemas.openxmlformats.org/wordprocessingml/2006/main" xmlns:w14="http://schemas.microsoft.com/office/word/2010/wordml" xmlns:w15="http://schemas.microsoft.com/office/word/2012/wordml" xmlns:w16cid="http://schemas.microsoft.com/office/word/2016/wordml/cid" xmlns:w16se="http://schemas.microsoft.com/office/word/2015/wordml/symex" xmlns:wpg="http://schemas.microsoft.com/office/word/2010/wordprocessingGroup" xmlns:wpi="http://schemas.microsoft.com/office/word/2010/wordprocessingInk" xmlns:wne="http://schemas.microsoft.com/office/word/2006/wordml" xmlns:wps="http://schemas.microsoft.com/office/word/2010/wordprocessingShape" mc:Ignorable="w14 w15 w16se w16cid wp14">
+<w:document xmlns:wpc="http://schemas.microsoft.com/office/word/2010/wordprocessingCanvas" xmlns:cx="http://schemas.microsoft.com/office/drawing/2014/chartex" xmlns:mc="http://schemas.openxmlformats.org/markup-compatibility/2006" xmlns:o="urn:schemas-microsoft-com:office:office" xmlns:r="http://schemas.openxmlformats.org/officeDocument/2006/relationships" xmlns:m="http://schemas.openxmlformats.org/officeDocument/2006/math" xmlns:v="urn:schemas-microsoft-com:vml" xmlns:wp14="http://schemas.microsoft.com/office/word/2010/wordprocessingDrawing" xmlns:wp="http://schemas.openxmlformats.org/drawingml/2006/wordprocessingDrawing" xmlns:w10="urn:schemas-microsoft-com:office:word" xmlns:w="http://schemas.openxmlformats.org/wordprocessingml/2006/main" xmlns:w14="http://schemas.microsoft.com/office/word/2010/wordml" xmlns:w15="http://schemas.microsoft.com/office/word/2012/wordml" xmlns:w16se="http://schemas.microsoft.com/office/word/2015/wordml/symex" xmlns:wpg="http://schemas.microsoft.com/office/word/2010/wordprocessingGroup" xmlns:wpi="http://schemas.microsoft.com/office/word/2010/wordprocessingInk" xmlns:wne="http://schemas.microsoft.com/office/word/2006/wordml" xmlns:wps="http://schemas.microsoft.com/office/word/2010/wordprocessingShape" mc:Ignorable="w14 w15 w16se wp14">
   <w:body>
     <w:p>
       <w:pPr>
@@ -3977,8 +3977,6 @@
         </w:rPr>
         <w:t>,</w:t>
       </w:r>
-      <w:bookmarkStart w:id="0" w:name="_GoBack"/>
-      <w:bookmarkEnd w:id="0"/>
     </w:p>
     <w:p>
       <w:pPr>
@@ -32286,6 +32284,265 @@
         <w:t>As you can see Row_number also works in accordance with the order.</w:t>
       </w:r>
     </w:p>
+    <w:p>
+      <w:pPr>
+        <w:autoSpaceDE w:val="0"/>
+        <w:autoSpaceDN w:val="0"/>
+        <w:adjustRightInd w:val="0"/>
+        <w:spacing w:after="0" w:line="276" w:lineRule="auto"/>
+        <w:jc w:val="center"/>
+        <w:rPr>
+          <w:rFonts w:cstheme="minorHAnsi"/>
+          <w:b/>
+          <w:sz w:val="36"/>
+          <w:szCs w:val="36"/>
+          <w:lang w:val="en-US"/>
+        </w:rPr>
+      </w:pPr>
+      <w:r>
+        <w:rPr>
+          <w:rFonts w:cstheme="minorHAnsi"/>
+          <w:b/>
+          <w:sz w:val="36"/>
+          <w:szCs w:val="36"/>
+          <w:lang w:val="en-US"/>
+        </w:rPr>
+        <w:t>Locking in details</w:t>
+      </w:r>
+    </w:p>
+    <w:p>
+      <w:pPr>
+        <w:autoSpaceDE w:val="0"/>
+        <w:autoSpaceDN w:val="0"/>
+        <w:adjustRightInd w:val="0"/>
+        <w:spacing w:after="0" w:line="276" w:lineRule="auto"/>
+        <w:rPr>
+          <w:rFonts w:cstheme="minorHAnsi"/>
+          <w:sz w:val="32"/>
+          <w:szCs w:val="32"/>
+          <w:lang w:val="en-US"/>
+        </w:rPr>
+      </w:pPr>
+      <w:r>
+        <w:rPr>
+          <w:rFonts w:cstheme="minorHAnsi"/>
+          <w:sz w:val="32"/>
+          <w:szCs w:val="32"/>
+          <w:lang w:val="en-US"/>
+        </w:rPr>
+        <w:t>Let’s assume</w:t>
+      </w:r>
+      <w:r>
+        <w:rPr>
+          <w:rFonts w:cstheme="minorHAnsi"/>
+          <w:sz w:val="32"/>
+          <w:szCs w:val="32"/>
+          <w:lang w:val="en-US"/>
+        </w:rPr>
+        <w:t xml:space="preserve"> we have 3 transactions that are all attempting to make changes to a single row in Table A. U1 obtains an exclusive lock on this table when issuing the first update statement. Subsequently, U2 attempts to update the same row and is blocked by U1's lock. U3 also attempts to manipulate this same row, this time with a delete statement, and that is also blocked by U1's lock. When U1 commits its transaction, it releases the lock and U2's update statement is allowed to complete. In the process, U2 obtains an exclusive lock and U3 continues to block. Only when U2's transaction is rolled back does the U3's delete statement complete.</w:t>
+      </w:r>
+    </w:p>
+    <w:p>
+      <w:pPr>
+        <w:autoSpaceDE w:val="0"/>
+        <w:autoSpaceDN w:val="0"/>
+        <w:adjustRightInd w:val="0"/>
+        <w:spacing w:after="0" w:line="276" w:lineRule="auto"/>
+        <w:rPr>
+          <w:rFonts w:cstheme="minorHAnsi"/>
+          <w:sz w:val="32"/>
+          <w:szCs w:val="32"/>
+          <w:lang w:val="en-US"/>
+        </w:rPr>
+      </w:pPr>
+      <w:r>
+        <w:rPr>
+          <w:rFonts w:cstheme="minorHAnsi"/>
+          <w:sz w:val="32"/>
+          <w:szCs w:val="32"/>
+          <w:lang w:val="en-US"/>
+        </w:rPr>
+        <w:t>T</w:t>
+      </w:r>
+      <w:r>
+        <w:rPr>
+          <w:rFonts w:cstheme="minorHAnsi"/>
+          <w:sz w:val="32"/>
+          <w:szCs w:val="32"/>
+          <w:lang w:val="en-US"/>
+        </w:rPr>
+        <w:t xml:space="preserve">here are a number of problems that can be caused by database locking. They can generally be broken down into 4 categories: </w:t>
+      </w:r>
+    </w:p>
+    <w:p>
+      <w:pPr>
+        <w:autoSpaceDE w:val="0"/>
+        <w:autoSpaceDN w:val="0"/>
+        <w:adjustRightInd w:val="0"/>
+        <w:spacing w:after="0" w:line="276" w:lineRule="auto"/>
+        <w:rPr>
+          <w:rFonts w:cstheme="minorHAnsi"/>
+          <w:color w:val="FF0000"/>
+          <w:sz w:val="32"/>
+          <w:szCs w:val="32"/>
+          <w:lang w:val="en-US"/>
+        </w:rPr>
+      </w:pPr>
+      <w:r>
+        <w:rPr>
+          <w:rFonts w:cstheme="minorHAnsi"/>
+          <w:color w:val="FF0000"/>
+          <w:sz w:val="32"/>
+          <w:szCs w:val="32"/>
+          <w:lang w:val="en-US"/>
+        </w:rPr>
+        <w:t>Lock Contention, Long Term Blocking, Database Deadlocks, and System Deadlocks.</w:t>
+      </w:r>
+    </w:p>
+    <w:p>
+      <w:pPr>
+        <w:autoSpaceDE w:val="0"/>
+        <w:autoSpaceDN w:val="0"/>
+        <w:adjustRightInd w:val="0"/>
+        <w:spacing w:after="0" w:line="276" w:lineRule="auto"/>
+        <w:rPr>
+          <w:rFonts w:cstheme="minorHAnsi"/>
+          <w:sz w:val="32"/>
+          <w:szCs w:val="32"/>
+          <w:lang w:val="en-US"/>
+        </w:rPr>
+      </w:pPr>
+      <w:r>
+        <w:rPr>
+          <w:rFonts w:cstheme="minorHAnsi"/>
+          <w:b/>
+          <w:sz w:val="32"/>
+          <w:szCs w:val="32"/>
+          <w:lang w:val="en-US"/>
+        </w:rPr>
+        <w:t>Lock contention</w:t>
+      </w:r>
+      <w:r>
+        <w:rPr>
+          <w:rFonts w:cstheme="minorHAnsi"/>
+          <w:sz w:val="32"/>
+          <w:szCs w:val="32"/>
+          <w:lang w:val="en-US"/>
+        </w:rPr>
+        <w:t xml:space="preserve">: </w:t>
+      </w:r>
+      <w:r>
+        <w:rPr>
+          <w:rFonts w:cstheme="minorHAnsi"/>
+          <w:sz w:val="32"/>
+          <w:szCs w:val="32"/>
+          <w:lang w:val="en-US"/>
+        </w:rPr>
+        <w:t xml:space="preserve">A is currently accessing object C, and has placed a lock on that object. B needs to access object C, but cannot do so until A releases the lock on object C. </w:t>
+      </w:r>
+      <w:r>
+        <w:rPr>
+          <w:rFonts w:cstheme="minorHAnsi"/>
+          <w:sz w:val="32"/>
+          <w:szCs w:val="32"/>
+          <w:lang w:val="en-US"/>
+        </w:rPr>
+        <w:t>Problems are not noticeable when traffic is low (i.e. non-concurrent or low-concurrency situations). However, as traffic (i.e. concurrency) increases, a bottleneck is created.</w:t>
+      </w:r>
+    </w:p>
+    <w:p>
+      <w:pPr>
+        <w:autoSpaceDE w:val="0"/>
+        <w:autoSpaceDN w:val="0"/>
+        <w:adjustRightInd w:val="0"/>
+        <w:spacing w:after="0" w:line="276" w:lineRule="auto"/>
+        <w:rPr>
+          <w:rFonts w:cstheme="minorHAnsi"/>
+          <w:sz w:val="32"/>
+          <w:szCs w:val="32"/>
+          <w:lang w:val="en-US"/>
+        </w:rPr>
+      </w:pPr>
+      <w:r>
+        <w:rPr>
+          <w:rFonts w:cstheme="minorHAnsi"/>
+          <w:b/>
+          <w:sz w:val="32"/>
+          <w:szCs w:val="32"/>
+          <w:lang w:val="en-US"/>
+        </w:rPr>
+        <w:t>Long Term Blocking</w:t>
+      </w:r>
+      <w:r>
+        <w:rPr>
+          <w:rFonts w:cstheme="minorHAnsi"/>
+          <w:sz w:val="32"/>
+          <w:szCs w:val="32"/>
+          <w:lang w:val="en-US"/>
+        </w:rPr>
+        <w:t xml:space="preserve"> is similar to Lock Contention in that it involves an object or lock that is frequently accessed by a large number of database sessions. Where it differs is that in this case, one session does not </w:t>
+      </w:r>
+      <w:r>
+        <w:rPr>
+          <w:rFonts w:cstheme="minorHAnsi"/>
+          <w:sz w:val="32"/>
+          <w:szCs w:val="32"/>
+          <w:lang w:val="en-US"/>
+        </w:rPr>
+        <w:lastRenderedPageBreak/>
+        <w:t>release the lock immediately. Instead, the lock is held for a long period of time and while that lock is held, all dependent sessions will be blocked.</w:t>
+      </w:r>
+      <w:bookmarkStart w:id="0" w:name="_GoBack"/>
+      <w:bookmarkEnd w:id="0"/>
+    </w:p>
+    <w:p>
+      <w:pPr>
+        <w:autoSpaceDE w:val="0"/>
+        <w:autoSpaceDN w:val="0"/>
+        <w:adjustRightInd w:val="0"/>
+        <w:spacing w:after="0" w:line="276" w:lineRule="auto"/>
+        <w:rPr>
+          <w:rFonts w:cstheme="minorHAnsi"/>
+          <w:sz w:val="32"/>
+          <w:szCs w:val="32"/>
+          <w:lang w:val="en-US"/>
+        </w:rPr>
+      </w:pPr>
+      <w:r>
+        <w:rPr>
+          <w:rFonts w:cstheme="minorHAnsi"/>
+          <w:b/>
+          <w:sz w:val="32"/>
+          <w:szCs w:val="32"/>
+          <w:lang w:val="en-US"/>
+        </w:rPr>
+        <w:t>Database Deadlocks</w:t>
+      </w:r>
+      <w:r>
+        <w:rPr>
+          <w:rFonts w:cstheme="minorHAnsi"/>
+          <w:sz w:val="32"/>
+          <w:szCs w:val="32"/>
+          <w:lang w:val="en-US"/>
+        </w:rPr>
+        <w:t xml:space="preserve"> occur when 2 or more transactions hold dependent locks and neither can continue until the other releases.</w:t>
+      </w:r>
+    </w:p>
+    <w:p>
+      <w:pPr>
+        <w:autoSpaceDE w:val="0"/>
+        <w:autoSpaceDN w:val="0"/>
+        <w:adjustRightInd w:val="0"/>
+        <w:spacing w:after="0" w:line="276" w:lineRule="auto"/>
+        <w:rPr>
+          <w:rFonts w:cstheme="minorHAnsi"/>
+          <w:color w:val="FF0000"/>
+          <w:sz w:val="32"/>
+          <w:szCs w:val="32"/>
+          <w:lang w:val="en-US"/>
+        </w:rPr>
+      </w:pPr>
+    </w:p>
     <w:sectPr>
       <w:pgSz w:w="11906" w:h="16838"/>
       <w:pgMar w:top="1134" w:right="850" w:bottom="1134" w:left="1701" w:header="708" w:footer="708" w:gutter="0"/>
@@ -32297,7 +32554,7 @@
 </file>
 
 <file path=word/numbering.xml><?xml version="1.0" encoding="utf-8"?>
-<w:numbering xmlns:wpc="http://schemas.microsoft.com/office/word/2010/wordprocessingCanvas" xmlns:cx="http://schemas.microsoft.com/office/drawing/2014/chartex" xmlns:cx1="http://schemas.microsoft.com/office/drawing/2015/9/8/chartex" xmlns:cx2="http://schemas.microsoft.com/office/drawing/2015/10/21/chartex" xmlns:cx3="http://schemas.microsoft.com/office/drawing/2016/5/9/chartex" xmlns:cx4="http://schemas.microsoft.com/office/drawing/2016/5/10/chartex" xmlns:cx5="http://schemas.microsoft.com/office/drawing/2016/5/11/chartex" xmlns:cx6="http://schemas.microsoft.com/office/drawing/2016/5/12/chartex" xmlns:cx7="http://schemas.microsoft.com/office/drawing/2016/5/13/chartex" xmlns:cx8="http://schemas.microsoft.com/office/drawing/2016/5/14/chartex" xmlns:mc="http://schemas.openxmlformats.org/markup-compatibility/2006" xmlns:aink="http://schemas.microsoft.com/office/drawing/2016/ink" xmlns:am3d="http://schemas.microsoft.com/office/drawing/2017/model3d" xmlns:o="urn:schemas-microsoft-com:office:office" xmlns:r="http://schemas.openxmlformats.org/officeDocument/2006/relationships" xmlns:m="http://schemas.openxmlformats.org/officeDocument/2006/math" xmlns:v="urn:schemas-microsoft-com:vml" xmlns:wp14="http://schemas.microsoft.com/office/word/2010/wordprocessingDrawing" xmlns:wp="http://schemas.openxmlformats.org/drawingml/2006/wordprocessingDrawing" xmlns:w10="urn:schemas-microsoft-com:office:word" xmlns:w="http://schemas.openxmlformats.org/wordprocessingml/2006/main" xmlns:w14="http://schemas.microsoft.com/office/word/2010/wordml" xmlns:w15="http://schemas.microsoft.com/office/word/2012/wordml" xmlns:w16cid="http://schemas.microsoft.com/office/word/2016/wordml/cid" xmlns:w16se="http://schemas.microsoft.com/office/word/2015/wordml/symex" xmlns:wpg="http://schemas.microsoft.com/office/word/2010/wordprocessingGroup" xmlns:wpi="http://schemas.microsoft.com/office/word/2010/wordprocessingInk" xmlns:wne="http://schemas.microsoft.com/office/word/2006/wordml" xmlns:wps="http://schemas.microsoft.com/office/word/2010/wordprocessingShape" mc:Ignorable="w14 w15 w16se w16cid wp14">
+<w:numbering xmlns:wpc="http://schemas.microsoft.com/office/word/2010/wordprocessingCanvas" xmlns:cx="http://schemas.microsoft.com/office/drawing/2014/chartex" xmlns:mc="http://schemas.openxmlformats.org/markup-compatibility/2006" xmlns:o="urn:schemas-microsoft-com:office:office" xmlns:r="http://schemas.openxmlformats.org/officeDocument/2006/relationships" xmlns:m="http://schemas.openxmlformats.org/officeDocument/2006/math" xmlns:v="urn:schemas-microsoft-com:vml" xmlns:wp14="http://schemas.microsoft.com/office/word/2010/wordprocessingDrawing" xmlns:wp="http://schemas.openxmlformats.org/drawingml/2006/wordprocessingDrawing" xmlns:w10="urn:schemas-microsoft-com:office:word" xmlns:w="http://schemas.openxmlformats.org/wordprocessingml/2006/main" xmlns:w14="http://schemas.microsoft.com/office/word/2010/wordml" xmlns:w15="http://schemas.microsoft.com/office/word/2012/wordml" xmlns:w16se="http://schemas.microsoft.com/office/word/2015/wordml/symex" xmlns:wpg="http://schemas.microsoft.com/office/word/2010/wordprocessingGroup" xmlns:wpi="http://schemas.microsoft.com/office/word/2010/wordprocessingInk" xmlns:wne="http://schemas.microsoft.com/office/word/2006/wordml" xmlns:wps="http://schemas.microsoft.com/office/word/2010/wordprocessingShape" mc:Ignorable="w14 w15 w16se wp14">
   <w:abstractNum w:abstractNumId="0" w15:restartNumberingAfterBreak="0">
     <w:nsid w:val="04F6101A"/>
     <w:multiLevelType w:val="multilevel"/>
@@ -35054,7 +35311,7 @@
 </file>
 
 <file path=word/styles.xml><?xml version="1.0" encoding="utf-8"?>
-<w:styles xmlns:mc="http://schemas.openxmlformats.org/markup-compatibility/2006" xmlns:r="http://schemas.openxmlformats.org/officeDocument/2006/relationships" xmlns:w="http://schemas.openxmlformats.org/wordprocessingml/2006/main" xmlns:w14="http://schemas.microsoft.com/office/word/2010/wordml" xmlns:w15="http://schemas.microsoft.com/office/word/2012/wordml" xmlns:w16cid="http://schemas.microsoft.com/office/word/2016/wordml/cid" xmlns:w16se="http://schemas.microsoft.com/office/word/2015/wordml/symex" mc:Ignorable="w14 w15 w16se w16cid">
+<w:styles xmlns:mc="http://schemas.openxmlformats.org/markup-compatibility/2006" xmlns:r="http://schemas.openxmlformats.org/officeDocument/2006/relationships" xmlns:w="http://schemas.openxmlformats.org/wordprocessingml/2006/main" xmlns:w14="http://schemas.microsoft.com/office/word/2010/wordml" xmlns:w15="http://schemas.microsoft.com/office/word/2012/wordml" xmlns:w16se="http://schemas.microsoft.com/office/word/2015/wordml/symex" mc:Ignorable="w14 w15 w16se">
   <w:docDefaults>
     <w:rPrDefault>
       <w:rPr>
@@ -35070,7 +35327,7 @@
       </w:pPr>
     </w:pPrDefault>
   </w:docDefaults>
-  <w:latentStyles w:defLockedState="0" w:defUIPriority="99" w:defSemiHidden="0" w:defUnhideWhenUsed="0" w:defQFormat="0" w:count="377">
+  <w:latentStyles w:defLockedState="0" w:defUIPriority="99" w:defSemiHidden="0" w:defUnhideWhenUsed="0" w:defQFormat="0" w:count="371">
     <w:lsdException w:name="Normal" w:uiPriority="0" w:qFormat="1"/>
     <w:lsdException w:name="heading 1" w:uiPriority="9" w:qFormat="1"/>
     <w:lsdException w:name="heading 2" w:semiHidden="1" w:uiPriority="9" w:unhideWhenUsed="1" w:qFormat="1"/>
@@ -35218,8 +35475,11 @@
     <w:lsdException w:name="Table 3D effects 3" w:semiHidden="1" w:unhideWhenUsed="1"/>
     <w:lsdException w:name="Table Contemporary" w:semiHidden="1" w:unhideWhenUsed="1"/>
     <w:lsdException w:name="Table Elegant" w:semiHidden="1" w:unhideWhenUsed="1"/>
+    <w:lsdException w:name="Table Professional" w:semiHidden="1" w:unhideWhenUsed="1"/>
     <w:lsdException w:name="Table Subtle 1" w:semiHidden="1" w:unhideWhenUsed="1"/>
     <w:lsdException w:name="Table Subtle 2" w:semiHidden="1" w:unhideWhenUsed="1"/>
+    <w:lsdException w:name="Table Web 1" w:semiHidden="1" w:unhideWhenUsed="1"/>
+    <w:lsdException w:name="Table Web 2" w:semiHidden="1" w:unhideWhenUsed="1"/>
     <w:lsdException w:name="Table Web 3" w:semiHidden="1" w:unhideWhenUsed="1"/>
     <w:lsdException w:name="Balloon Text" w:semiHidden="1" w:unhideWhenUsed="1"/>
     <w:lsdException w:name="Table Grid" w:uiPriority="39"/>
@@ -35439,17 +35699,11 @@
     <w:lsdException w:name="List Table 5 Dark Accent 6" w:uiPriority="50"/>
     <w:lsdException w:name="List Table 6 Colorful Accent 6" w:uiPriority="51"/>
     <w:lsdException w:name="List Table 7 Colorful Accent 6" w:uiPriority="52"/>
-    <w:lsdException w:name="Mention" w:semiHidden="1" w:unhideWhenUsed="1"/>
-    <w:lsdException w:name="Smart Hyperlink" w:semiHidden="1" w:unhideWhenUsed="1"/>
-    <w:lsdException w:name="Hashtag" w:semiHidden="1" w:unhideWhenUsed="1"/>
-    <w:lsdException w:name="Unresolved Mention" w:semiHidden="1" w:unhideWhenUsed="1"/>
-    <w:lsdException w:name="Smart Link" w:semiHidden="1" w:unhideWhenUsed="1"/>
-    <w:lsdException w:name="Smart Link Error" w:semiHidden="1" w:unhideWhenUsed="1"/>
   </w:latentStyles>
   <w:style w:type="paragraph" w:default="1" w:styleId="Normal">
     <w:name w:val="Normal"/>
     <w:qFormat/>
-    <w:rsid w:val="00940A1E"/>
+    <w:rsid w:val="00E779C2"/>
   </w:style>
   <w:style w:type="paragraph" w:styleId="Heading2">
     <w:name w:val="heading 2"/>

</xml_diff>

<commit_message>
more on .net standard
</commit_message>
<xml_diff>
--- a/SQL.docx
+++ b/SQL.docx
@@ -28739,7 +28739,25 @@
           <w:szCs w:val="32"/>
           <w:lang w:val="en-US"/>
         </w:rPr>
-        <w:t>ny data written to the database must be valid according to all defined rules, including constraints, cascades, triggers, and any combination thereof.</w:t>
+        <w:t>ny data written to the database must be valid according to all defined rules, including constraints, cascades, triggers</w:t>
+      </w:r>
+      <w:r>
+        <w:rPr>
+          <w:rFonts w:cstheme="minorHAnsi"/>
+          <w:sz w:val="32"/>
+          <w:szCs w:val="32"/>
+          <w:lang w:val="en-US"/>
+        </w:rPr>
+        <w:t>.</w:t>
+      </w:r>
+      <w:r>
+        <w:rPr>
+          <w:rFonts w:cstheme="minorHAnsi"/>
+          <w:sz w:val="32"/>
+          <w:szCs w:val="32"/>
+          <w:lang w:val="en-US"/>
+        </w:rPr>
+        <w:t>.</w:t>
       </w:r>
       <w:r>
         <w:rPr>
@@ -28826,7 +28844,7 @@
           <w:szCs w:val="32"/>
           <w:lang w:val="en-US"/>
         </w:rPr>
-        <w:t xml:space="preserve">Isolation </w:t>
+        <w:t xml:space="preserve">Isolation ensures that concurrent execution of transactions leaves the database </w:t>
       </w:r>
       <w:r>
         <w:rPr>
@@ -28836,7 +28854,7 @@
           <w:lang w:val="en-US"/>
         </w:rPr>
         <w:lastRenderedPageBreak/>
-        <w:t>ensures that concurrent execution of transactions leaves the database in the same state that would have been obtained if the transactions were executed sequentially.</w:t>
+        <w:t>in the same state that would have been obtained if the transactions were executed sequentially.</w:t>
       </w:r>
     </w:p>
     <w:p>
@@ -30142,8 +30160,6 @@
         </w:rPr>
         <w:t xml:space="preserve"> </w:t>
       </w:r>
-      <w:bookmarkStart w:id="0" w:name="_GoBack"/>
-      <w:bookmarkEnd w:id="0"/>
     </w:p>
     <w:p>
       <w:pPr>
@@ -32055,7 +32071,27 @@
           <w:szCs w:val="32"/>
           <w:lang w:val="en-US"/>
         </w:rPr>
-        <w:t xml:space="preserve">. If there were a boundary then the aggregate calculation would be </w:t>
+        <w:t xml:space="preserve">. If there </w:t>
+      </w:r>
+      <w:r>
+        <w:rPr>
+          <w:rFonts w:cstheme="minorHAnsi"/>
+          <w:sz w:val="32"/>
+          <w:szCs w:val="32"/>
+          <w:lang w:val="en-US"/>
+        </w:rPr>
+        <w:t>was</w:t>
+      </w:r>
+      <w:bookmarkStart w:id="0" w:name="_GoBack"/>
+      <w:bookmarkEnd w:id="0"/>
+      <w:r>
+        <w:rPr>
+          <w:rFonts w:cstheme="minorHAnsi"/>
+          <w:sz w:val="32"/>
+          <w:szCs w:val="32"/>
+          <w:lang w:val="en-US"/>
+        </w:rPr>
+        <w:t xml:space="preserve"> a boundary then the aggregate calculation would be </w:t>
       </w:r>
       <w:r>
         <w:rPr>

</xml_diff>

<commit_message>
More on group by sql
</commit_message>
<xml_diff>
--- a/SQL.docx
+++ b/SQL.docx
@@ -326,7 +326,7 @@
             <v:path o:extrusionok="f" gradientshapeok="t" o:connecttype="rect"/>
             <o:lock v:ext="edit" aspectratio="t"/>
           </v:shapetype>
-          <v:shape id="_x0000_i1025" type="#_x0000_t75" style="width:467.05pt;height:413.2pt">
+          <v:shape id="_x0000_i1025" type="#_x0000_t75" style="width:467.15pt;height:413pt">
             <v:imagedata r:id="rId5" o:title="Capture"/>
           </v:shape>
         </w:pict>
@@ -7038,7 +7038,7 @@
           <w:lang w:eastAsia="ru-RU"/>
         </w:rPr>
         <w:pict w14:anchorId="4DB4977F">
-          <v:shape id="_x0000_i1026" type="#_x0000_t75" style="width:467.7pt;height:73.25pt">
+          <v:shape id="_x0000_i1026" type="#_x0000_t75" style="width:467.7pt;height:73.15pt">
             <v:imagedata r:id="rId6" o:title="Capture"/>
           </v:shape>
         </w:pict>
@@ -8174,7 +8174,7 @@
         </w:rPr>
         <w:lastRenderedPageBreak/>
         <w:pict w14:anchorId="2424CCDD">
-          <v:shape id="_x0000_i1027" type="#_x0000_t75" style="width:180.3pt;height:113.3pt">
+          <v:shape id="_x0000_i1027" type="#_x0000_t75" style="width:180.3pt;height:113.45pt">
             <v:imagedata r:id="rId7" o:title="Capture"/>
           </v:shape>
         </w:pict>
@@ -9601,7 +9601,7 @@
         </w:rPr>
         <w:lastRenderedPageBreak/>
         <w:pict w14:anchorId="32D3F914">
-          <v:shape id="_x0000_i1028" type="#_x0000_t75" style="width:180.3pt;height:73.25pt">
+          <v:shape id="_x0000_i1028" type="#_x0000_t75" style="width:180.3pt;height:73.15pt">
             <v:imagedata r:id="rId8" o:title="Capture"/>
           </v:shape>
         </w:pict>
@@ -11144,7 +11144,7 @@
         </w:rPr>
         <w:lastRenderedPageBreak/>
         <w:pict w14:anchorId="09072FFD">
-          <v:shape id="_x0000_i1029" type="#_x0000_t75" style="width:253.55pt;height:103.3pt">
+          <v:shape id="_x0000_i1029" type="#_x0000_t75" style="width:253.45pt;height:103.1pt">
             <v:imagedata r:id="rId9" o:title="Capture"/>
           </v:shape>
         </w:pict>
@@ -12208,7 +12208,7 @@
           <w:szCs w:val="32"/>
         </w:rPr>
         <w:pict w14:anchorId="73C8A777">
-          <v:shape id="_x0000_i1030" type="#_x0000_t75" style="width:109.55pt;height:77pt">
+          <v:shape id="_x0000_i1030" type="#_x0000_t75" style="width:109.45pt;height:77.2pt">
             <v:imagedata r:id="rId10" o:title="Capture"/>
           </v:shape>
         </w:pict>
@@ -14550,7 +14550,7 @@
           <w:lang w:val="en-US" w:eastAsia="ru-RU"/>
         </w:rPr>
         <w:pict w14:anchorId="73CD8706">
-          <v:shape id="_x0000_i1031" type="#_x0000_t75" style="width:108.95pt;height:109.55pt">
+          <v:shape id="_x0000_i1031" type="#_x0000_t75" style="width:108.85pt;height:109.45pt">
             <v:imagedata r:id="rId11" o:title="Capture"/>
           </v:shape>
         </w:pict>
@@ -15058,6 +15058,41 @@
       </w:pPr>
       <w:r>
         <w:rPr>
+          <w:rFonts w:cstheme="minorHAnsi"/>
+          <w:color w:val="000000" w:themeColor="text1"/>
+          <w:sz w:val="32"/>
+          <w:szCs w:val="32"/>
+          <w:lang w:val="en-US"/>
+        </w:rPr>
+        <w:t>Aggregate functions: count(), AVG(), MIN(),Max(), SUM</w:t>
+      </w:r>
+      <w:r>
+        <w:rPr>
+          <w:rFonts w:cstheme="minorHAnsi"/>
+          <w:color w:val="000000" w:themeColor="text1"/>
+          <w:sz w:val="32"/>
+          <w:szCs w:val="32"/>
+          <w:lang w:val="en-US"/>
+        </w:rPr>
+        <w:t>()</w:t>
+      </w:r>
+      <w:bookmarkStart w:id="0" w:name="_GoBack"/>
+      <w:bookmarkEnd w:id="0"/>
+    </w:p>
+    <w:p>
+      <w:pPr>
+        <w:spacing w:line="276" w:lineRule="auto"/>
+        <w:jc w:val="both"/>
+        <w:rPr>
+          <w:rFonts w:cstheme="minorHAnsi"/>
+          <w:color w:val="000000" w:themeColor="text1"/>
+          <w:sz w:val="32"/>
+          <w:szCs w:val="32"/>
+          <w:lang w:val="en-US"/>
+        </w:rPr>
+      </w:pPr>
+      <w:r>
+        <w:rPr>
           <w:rFonts w:ascii="Consolas" w:hAnsi="Consolas" w:cs="Consolas"/>
           <w:color w:val="0000FF"/>
           <w:sz w:val="32"/>
@@ -16501,6 +16536,262 @@
           <w:lang w:val="en-US"/>
         </w:rPr>
         <w:t xml:space="preserve"> CustomerName</w:t>
+      </w:r>
+    </w:p>
+    <w:p>
+      <w:pPr>
+        <w:spacing w:line="276" w:lineRule="auto"/>
+        <w:jc w:val="both"/>
+        <w:rPr>
+          <w:rFonts w:ascii="Consolas" w:hAnsi="Consolas" w:cs="Consolas"/>
+          <w:color w:val="000000"/>
+          <w:sz w:val="32"/>
+          <w:szCs w:val="32"/>
+          <w:lang w:val="en-US"/>
+        </w:rPr>
+      </w:pPr>
+    </w:p>
+    <w:p>
+      <w:pPr>
+        <w:spacing w:line="276" w:lineRule="auto"/>
+        <w:jc w:val="both"/>
+        <w:rPr>
+          <w:rFonts w:ascii="Consolas" w:hAnsi="Consolas" w:cs="Consolas"/>
+          <w:color w:val="000000"/>
+          <w:sz w:val="32"/>
+          <w:szCs w:val="32"/>
+          <w:lang w:val="en-US"/>
+        </w:rPr>
+      </w:pPr>
+      <w:r>
+        <w:rPr>
+          <w:rFonts w:ascii="Consolas" w:hAnsi="Consolas" w:cs="Consolas"/>
+          <w:color w:val="0000FF"/>
+          <w:sz w:val="32"/>
+          <w:szCs w:val="32"/>
+          <w:lang w:val="en-US"/>
+        </w:rPr>
+        <w:t>select</w:t>
+      </w:r>
+      <w:r>
+        <w:rPr>
+          <w:rFonts w:ascii="Consolas" w:hAnsi="Consolas" w:cs="Consolas"/>
+          <w:color w:val="000000"/>
+          <w:sz w:val="32"/>
+          <w:szCs w:val="32"/>
+          <w:lang w:val="en-US"/>
+        </w:rPr>
+        <w:t xml:space="preserve"> </w:t>
+      </w:r>
+      <w:r>
+        <w:rPr>
+          <w:rFonts w:ascii="Consolas" w:hAnsi="Consolas" w:cs="Consolas"/>
+          <w:color w:val="000000"/>
+          <w:sz w:val="32"/>
+          <w:szCs w:val="32"/>
+          <w:lang w:val="en-US"/>
+        </w:rPr>
+        <w:t>DepartmentName</w:t>
+      </w:r>
+      <w:r>
+        <w:rPr>
+          <w:rFonts w:ascii="Consolas" w:hAnsi="Consolas" w:cs="Consolas"/>
+          <w:color w:val="808080"/>
+          <w:sz w:val="32"/>
+          <w:szCs w:val="32"/>
+          <w:lang w:val="en-US"/>
+        </w:rPr>
+        <w:t>,</w:t>
+      </w:r>
+      <w:r>
+        <w:rPr>
+          <w:rFonts w:ascii="Consolas" w:hAnsi="Consolas" w:cs="Consolas"/>
+          <w:color w:val="000000"/>
+          <w:sz w:val="32"/>
+          <w:szCs w:val="32"/>
+          <w:lang w:val="en-US"/>
+        </w:rPr>
+        <w:t xml:space="preserve"> </w:t>
+      </w:r>
+      <w:r>
+        <w:rPr>
+          <w:rFonts w:ascii="Consolas" w:hAnsi="Consolas" w:cs="Consolas"/>
+          <w:color w:val="FF00FF"/>
+          <w:sz w:val="32"/>
+          <w:szCs w:val="32"/>
+          <w:lang w:val="en-US"/>
+        </w:rPr>
+        <w:t>SUM</w:t>
+      </w:r>
+      <w:r>
+        <w:rPr>
+          <w:rFonts w:ascii="Consolas" w:hAnsi="Consolas" w:cs="Consolas"/>
+          <w:color w:val="808080"/>
+          <w:sz w:val="32"/>
+          <w:szCs w:val="32"/>
+          <w:lang w:val="en-US"/>
+        </w:rPr>
+        <w:t>(</w:t>
+      </w:r>
+      <w:r>
+        <w:rPr>
+          <w:rFonts w:ascii="Consolas" w:hAnsi="Consolas" w:cs="Consolas"/>
+          <w:color w:val="000000"/>
+          <w:sz w:val="32"/>
+          <w:szCs w:val="32"/>
+          <w:lang w:val="en-US"/>
+        </w:rPr>
+        <w:t>Salary</w:t>
+      </w:r>
+      <w:r>
+        <w:rPr>
+          <w:rFonts w:ascii="Consolas" w:hAnsi="Consolas" w:cs="Consolas"/>
+          <w:color w:val="808080"/>
+          <w:sz w:val="32"/>
+          <w:szCs w:val="32"/>
+          <w:lang w:val="en-US"/>
+        </w:rPr>
+        <w:t>)</w:t>
+      </w:r>
+      <w:r>
+        <w:rPr>
+          <w:rFonts w:ascii="Consolas" w:hAnsi="Consolas" w:cs="Consolas"/>
+          <w:color w:val="000000"/>
+          <w:sz w:val="32"/>
+          <w:szCs w:val="32"/>
+          <w:lang w:val="en-US"/>
+        </w:rPr>
+        <w:t xml:space="preserve"> </w:t>
+      </w:r>
+      <w:r>
+        <w:rPr>
+          <w:rFonts w:ascii="Consolas" w:hAnsi="Consolas" w:cs="Consolas"/>
+          <w:color w:val="0000FF"/>
+          <w:sz w:val="32"/>
+          <w:szCs w:val="32"/>
+          <w:lang w:val="en-US"/>
+        </w:rPr>
+        <w:t>as</w:t>
+      </w:r>
+      <w:r>
+        <w:rPr>
+          <w:rFonts w:ascii="Consolas" w:hAnsi="Consolas" w:cs="Consolas"/>
+          <w:color w:val="000000"/>
+          <w:sz w:val="32"/>
+          <w:szCs w:val="32"/>
+          <w:lang w:val="en-US"/>
+        </w:rPr>
+        <w:t xml:space="preserve"> </w:t>
+      </w:r>
+      <w:r>
+        <w:rPr>
+          <w:rFonts w:ascii="Consolas" w:hAnsi="Consolas" w:cs="Consolas"/>
+          <w:color w:val="000000"/>
+          <w:sz w:val="32"/>
+          <w:szCs w:val="32"/>
+          <w:lang w:val="en-US"/>
+        </w:rPr>
+        <w:t>Salary</w:t>
+      </w:r>
+      <w:r>
+        <w:rPr>
+          <w:rFonts w:ascii="Consolas" w:hAnsi="Consolas" w:cs="Consolas"/>
+          <w:color w:val="000000"/>
+          <w:sz w:val="32"/>
+          <w:szCs w:val="32"/>
+          <w:lang w:val="en-US"/>
+        </w:rPr>
+        <w:t xml:space="preserve"> </w:t>
+      </w:r>
+      <w:r>
+        <w:rPr>
+          <w:rFonts w:ascii="Consolas" w:hAnsi="Consolas" w:cs="Consolas"/>
+          <w:color w:val="0000FF"/>
+          <w:sz w:val="32"/>
+          <w:szCs w:val="32"/>
+          <w:lang w:val="en-US"/>
+        </w:rPr>
+        <w:t>from</w:t>
+      </w:r>
+      <w:r>
+        <w:rPr>
+          <w:rFonts w:ascii="Consolas" w:hAnsi="Consolas" w:cs="Consolas"/>
+          <w:color w:val="000000"/>
+          <w:sz w:val="32"/>
+          <w:szCs w:val="32"/>
+          <w:lang w:val="en-US"/>
+        </w:rPr>
+        <w:t xml:space="preserve"> </w:t>
+      </w:r>
+      <w:r>
+        <w:rPr>
+          <w:rFonts w:ascii="Consolas" w:hAnsi="Consolas" w:cs="Consolas"/>
+          <w:color w:val="000000"/>
+          <w:sz w:val="32"/>
+          <w:szCs w:val="32"/>
+          <w:lang w:val="en-US"/>
+        </w:rPr>
+        <w:t>Employees</w:t>
+      </w:r>
+      <w:r>
+        <w:rPr>
+          <w:rFonts w:ascii="Consolas" w:hAnsi="Consolas" w:cs="Consolas"/>
+          <w:color w:val="000000"/>
+          <w:sz w:val="32"/>
+          <w:szCs w:val="32"/>
+          <w:lang w:val="en-US"/>
+        </w:rPr>
+        <w:t xml:space="preserve"> </w:t>
+      </w:r>
+      <w:r>
+        <w:rPr>
+          <w:rFonts w:ascii="Consolas" w:hAnsi="Consolas" w:cs="Consolas"/>
+          <w:color w:val="0000FF"/>
+          <w:sz w:val="32"/>
+          <w:szCs w:val="32"/>
+          <w:lang w:val="en-US"/>
+        </w:rPr>
+        <w:t>group</w:t>
+      </w:r>
+      <w:r>
+        <w:rPr>
+          <w:rFonts w:ascii="Consolas" w:hAnsi="Consolas" w:cs="Consolas"/>
+          <w:color w:val="000000"/>
+          <w:sz w:val="32"/>
+          <w:szCs w:val="32"/>
+          <w:lang w:val="en-US"/>
+        </w:rPr>
+        <w:t xml:space="preserve"> </w:t>
+      </w:r>
+      <w:r>
+        <w:rPr>
+          <w:rFonts w:ascii="Consolas" w:hAnsi="Consolas" w:cs="Consolas"/>
+          <w:color w:val="0000FF"/>
+          <w:sz w:val="32"/>
+          <w:szCs w:val="32"/>
+          <w:lang w:val="en-US"/>
+        </w:rPr>
+        <w:t>by</w:t>
+      </w:r>
+      <w:r>
+        <w:rPr>
+          <w:rFonts w:ascii="Consolas" w:hAnsi="Consolas" w:cs="Consolas"/>
+          <w:color w:val="000000"/>
+          <w:sz w:val="32"/>
+          <w:szCs w:val="32"/>
+          <w:lang w:val="en-US"/>
+        </w:rPr>
+        <w:t xml:space="preserve"> </w:t>
+      </w:r>
+      <w:r>
+        <w:rPr>
+          <w:rFonts w:ascii="Consolas" w:hAnsi="Consolas" w:cs="Consolas"/>
+          <w:color w:val="000000"/>
+          <w:sz w:val="32"/>
+          <w:szCs w:val="32"/>
+          <w:lang w:val="en-US"/>
+        </w:rPr>
+        <w:t>DepartmentName</w:t>
       </w:r>
     </w:p>
     <w:p>
@@ -17480,7 +17771,7 @@
         </w:rPr>
         <w:lastRenderedPageBreak/>
         <w:pict w14:anchorId="2EC1E8B1">
-          <v:shape id="_x0000_i1032" type="#_x0000_t75" style="width:112.05pt;height:179.05pt">
+          <v:shape id="_x0000_i1032" type="#_x0000_t75" style="width:112.3pt;height:179.15pt">
             <v:imagedata r:id="rId12" o:title="Capture"/>
           </v:shape>
         </w:pict>
@@ -17701,7 +17992,7 @@
           <w:szCs w:val="32"/>
         </w:rPr>
         <w:pict w14:anchorId="60089D59">
-          <v:shape id="_x0000_i1033" type="#_x0000_t75" style="width:113.3pt;height:81.4pt">
+          <v:shape id="_x0000_i1033" type="#_x0000_t75" style="width:113.45pt;height:81.2pt">
             <v:imagedata r:id="rId13" o:title="Capture"/>
           </v:shape>
         </w:pict>
@@ -17942,7 +18233,7 @@
           <w:szCs w:val="32"/>
         </w:rPr>
         <w:pict w14:anchorId="4589515F">
-          <v:shape id="_x0000_i1034" type="#_x0000_t75" style="width:112.7pt;height:103.95pt">
+          <v:shape id="_x0000_i1034" type="#_x0000_t75" style="width:112.9pt;height:103.7pt">
             <v:imagedata r:id="rId14" o:title="Capture"/>
           </v:shape>
         </w:pict>
@@ -18163,7 +18454,7 @@
           <w:szCs w:val="32"/>
         </w:rPr>
         <w:pict w14:anchorId="400394E2">
-          <v:shape id="_x0000_i1035" type="#_x0000_t75" style="width:112.05pt;height:48.2pt">
+          <v:shape id="_x0000_i1035" type="#_x0000_t75" style="width:112.3pt;height:48.4pt">
             <v:imagedata r:id="rId15" o:title="Capture"/>
           </v:shape>
         </w:pict>
@@ -18385,7 +18676,7 @@
           <w:szCs w:val="32"/>
         </w:rPr>
         <w:pict w14:anchorId="6473871A">
-          <v:shape id="_x0000_i1036" type="#_x0000_t75" style="width:112.7pt;height:66.35pt">
+          <v:shape id="_x0000_i1036" type="#_x0000_t75" style="width:112.9pt;height:66.25pt">
             <v:imagedata r:id="rId16" o:title="Capture"/>
           </v:shape>
         </w:pict>
@@ -32082,8 +32373,6 @@
         </w:rPr>
         <w:t>was</w:t>
       </w:r>
-      <w:bookmarkStart w:id="0" w:name="_GoBack"/>
-      <w:bookmarkEnd w:id="0"/>
       <w:r>
         <w:rPr>
           <w:rFonts w:cstheme="minorHAnsi"/>
@@ -37100,7 +37389,7 @@
   <w:style w:type="paragraph" w:default="1" w:styleId="Normal">
     <w:name w:val="Normal"/>
     <w:qFormat/>
-    <w:rsid w:val="00C43406"/>
+    <w:rsid w:val="007D4A6F"/>
   </w:style>
   <w:style w:type="paragraph" w:styleId="Heading2">
     <w:name w:val="heading 2"/>

</xml_diff>